<commit_message>
Agrego segunda version del proyecto
</commit_message>
<xml_diff>
--- a/CUExtendido-SistemaGestionDeMotos.docx
+++ b/CUExtendido-SistemaGestionDeMotos.docx
@@ -202,7 +202,14 @@
                 <w:sz w:val="24"/>
                 <w:szCs w:val="24"/>
               </w:rPr>
-              <w:t>Registro de Motocicletas</w:t>
+              <w:t>Registro de</w:t>
+            </w:r>
+            <w:r>
+              <w:rPr>
+                <w:sz w:val="24"/>
+                <w:szCs w:val="24"/>
+              </w:rPr>
+              <w:t xml:space="preserve"> Datos</w:t>
             </w:r>
           </w:p>
         </w:tc>
@@ -328,42 +335,7 @@
                 <w:sz w:val="24"/>
                 <w:szCs w:val="24"/>
               </w:rPr>
-              <w:t>21</w:t>
-            </w:r>
-            <w:r>
-              <w:rPr>
-                <w:sz w:val="24"/>
-                <w:szCs w:val="24"/>
-              </w:rPr>
-              <w:t>-0</w:t>
-            </w:r>
-            <w:r>
-              <w:rPr>
-                <w:sz w:val="24"/>
-                <w:szCs w:val="24"/>
-              </w:rPr>
-              <w:t>5</w:t>
-            </w:r>
-            <w:r>
-              <w:rPr>
-                <w:sz w:val="24"/>
-                <w:szCs w:val="24"/>
-              </w:rPr>
-              <w:t>-2</w:t>
-            </w:r>
-            <w:r>
-              <w:rPr>
-                <w:sz w:val="24"/>
-                <w:szCs w:val="24"/>
-              </w:rPr>
-              <w:t>025</w:t>
-            </w:r>
-            <w:r>
-              <w:rPr>
-                <w:sz w:val="24"/>
-                <w:szCs w:val="24"/>
-              </w:rPr>
-              <w:t xml:space="preserve"> </w:t>
+              <w:t xml:space="preserve">21-05-2025 </w:t>
             </w:r>
           </w:p>
         </w:tc>
@@ -512,7 +484,6 @@
               <w:rPr>
                 <w:sz w:val="24"/>
                 <w:szCs w:val="24"/>
-                <w:highlight w:val="yellow"/>
               </w:rPr>
               <w:t>Motociclista</w:t>
             </w:r>
@@ -1572,14 +1543,7 @@
                 <w:sz w:val="24"/>
                 <w:szCs w:val="24"/>
               </w:rPr>
-              <w:t>CU000</w:t>
-            </w:r>
-            <w:r>
-              <w:rPr>
-                <w:sz w:val="24"/>
-                <w:szCs w:val="24"/>
-              </w:rPr>
-              <w:t>2</w:t>
+              <w:t>CU0002</w:t>
             </w:r>
           </w:p>
         </w:tc>
@@ -1642,7 +1606,21 @@
                 <w:sz w:val="24"/>
                 <w:szCs w:val="24"/>
               </w:rPr>
-              <w:t>Generacción de recomendaciones</w:t>
+              <w:t>R</w:t>
+            </w:r>
+            <w:r>
+              <w:rPr>
+                <w:sz w:val="24"/>
+                <w:szCs w:val="24"/>
+              </w:rPr>
+              <w:t>ecomendaciones</w:t>
+            </w:r>
+            <w:r>
+              <w:rPr>
+                <w:sz w:val="24"/>
+                <w:szCs w:val="24"/>
+              </w:rPr>
+              <w:t xml:space="preserve"> de productos</w:t>
             </w:r>
           </w:p>
         </w:tc>
@@ -1910,7 +1888,6 @@
               <w:rPr>
                 <w:sz w:val="24"/>
                 <w:szCs w:val="24"/>
-                <w:highlight w:val="yellow"/>
               </w:rPr>
               <w:t>Motociclista</w:t>
             </w:r>
@@ -2996,14 +2973,7 @@
                 <w:sz w:val="24"/>
                 <w:szCs w:val="24"/>
               </w:rPr>
-              <w:t>CU000</w:t>
-            </w:r>
-            <w:r>
-              <w:rPr>
-                <w:sz w:val="24"/>
-                <w:szCs w:val="24"/>
-              </w:rPr>
-              <w:t>3</w:t>
+              <w:t>CU0003</w:t>
             </w:r>
           </w:p>
         </w:tc>
@@ -3327,7 +3297,6 @@
               <w:rPr>
                 <w:sz w:val="24"/>
                 <w:szCs w:val="24"/>
-                <w:highlight w:val="yellow"/>
               </w:rPr>
               <w:t>Motociclista</w:t>
             </w:r>
@@ -4382,14 +4351,7 @@
                 <w:sz w:val="24"/>
                 <w:szCs w:val="24"/>
               </w:rPr>
-              <w:t>CU000</w:t>
-            </w:r>
-            <w:r>
-              <w:rPr>
-                <w:sz w:val="24"/>
-                <w:szCs w:val="24"/>
-              </w:rPr>
-              <w:t>4</w:t>
+              <w:t>CU0004</w:t>
             </w:r>
           </w:p>
         </w:tc>
@@ -4452,7 +4414,28 @@
                 <w:sz w:val="24"/>
                 <w:szCs w:val="24"/>
               </w:rPr>
-              <w:t>Ficha Ténica de productos</w:t>
+              <w:t>Ficha</w:t>
+            </w:r>
+            <w:r>
+              <w:rPr>
+                <w:sz w:val="24"/>
+                <w:szCs w:val="24"/>
+              </w:rPr>
+              <w:t>s</w:t>
+            </w:r>
+            <w:r>
+              <w:rPr>
+                <w:sz w:val="24"/>
+                <w:szCs w:val="24"/>
+              </w:rPr>
+              <w:t xml:space="preserve"> Ténica</w:t>
+            </w:r>
+            <w:r>
+              <w:rPr>
+                <w:sz w:val="24"/>
+                <w:szCs w:val="24"/>
+              </w:rPr>
+              <w:t>s</w:t>
             </w:r>
           </w:p>
         </w:tc>
@@ -4713,7 +4696,6 @@
               <w:rPr>
                 <w:sz w:val="24"/>
                 <w:szCs w:val="24"/>
-                <w:highlight w:val="yellow"/>
               </w:rPr>
               <w:t>Motociclista</w:t>
             </w:r>
@@ -5836,6 +5818,7 @@
               <w:rPr>
                 <w:sz w:val="24"/>
                 <w:szCs w:val="24"/>
+                <w:u w:val="single"/>
               </w:rPr>
             </w:pPr>
             <w:r>
@@ -5850,7 +5833,14 @@
                 <w:sz w:val="24"/>
                 <w:szCs w:val="24"/>
               </w:rPr>
-              <w:t xml:space="preserve"> de productos </w:t>
+              <w:t xml:space="preserve"> de</w:t>
+            </w:r>
+            <w:r>
+              <w:rPr>
+                <w:sz w:val="24"/>
+                <w:szCs w:val="24"/>
+              </w:rPr>
+              <w:t xml:space="preserve"> productos</w:t>
             </w:r>
           </w:p>
         </w:tc>
@@ -6104,14 +6094,12 @@
               <w:rPr>
                 <w:sz w:val="24"/>
                 <w:szCs w:val="24"/>
-                <w:highlight w:val="cyan"/>
-              </w:rPr>
-            </w:pPr>
-            <w:r>
-              <w:rPr>
-                <w:sz w:val="24"/>
-                <w:szCs w:val="24"/>
-                <w:highlight w:val="yellow"/>
+              </w:rPr>
+            </w:pPr>
+            <w:r>
+              <w:rPr>
+                <w:sz w:val="24"/>
+                <w:szCs w:val="24"/>
               </w:rPr>
               <w:t>Motociclista</w:t>
             </w:r>
@@ -7197,14 +7185,7 @@
                 <w:sz w:val="24"/>
                 <w:szCs w:val="24"/>
               </w:rPr>
-              <w:t>CU00</w:t>
-            </w:r>
-            <w:r>
-              <w:rPr>
-                <w:sz w:val="24"/>
-                <w:szCs w:val="24"/>
-              </w:rPr>
-              <w:t>6</w:t>
+              <w:t>CU006</w:t>
             </w:r>
           </w:p>
         </w:tc>
@@ -7528,7 +7509,6 @@
               <w:rPr>
                 <w:sz w:val="24"/>
                 <w:szCs w:val="24"/>
-                <w:highlight w:val="yellow"/>
               </w:rPr>
               <w:t>Motociclista</w:t>
             </w:r>
@@ -7536,7 +7516,6 @@
               <w:rPr>
                 <w:sz w:val="24"/>
                 <w:szCs w:val="24"/>
-                <w:highlight w:val="yellow"/>
               </w:rPr>
               <w:t>, Sistema de información</w:t>
             </w:r>
@@ -8660,14 +8639,7 @@
                 <w:sz w:val="24"/>
                 <w:szCs w:val="24"/>
               </w:rPr>
-              <w:t>CU00</w:t>
-            </w:r>
-            <w:r>
-              <w:rPr>
-                <w:sz w:val="24"/>
-                <w:szCs w:val="24"/>
-              </w:rPr>
-              <w:t>7</w:t>
+              <w:t>CU007</w:t>
             </w:r>
           </w:p>
         </w:tc>
@@ -8730,7 +8702,14 @@
                 <w:sz w:val="24"/>
                 <w:szCs w:val="24"/>
               </w:rPr>
-              <w:t>Comunicación con técnicos</w:t>
+              <w:t xml:space="preserve">Comunicación con </w:t>
+            </w:r>
+            <w:r>
+              <w:rPr>
+                <w:sz w:val="24"/>
+                <w:szCs w:val="24"/>
+              </w:rPr>
+              <w:t>IA</w:t>
             </w:r>
           </w:p>
         </w:tc>
@@ -8991,7 +8970,6 @@
               <w:rPr>
                 <w:sz w:val="24"/>
                 <w:szCs w:val="24"/>
-                <w:highlight w:val="yellow"/>
               </w:rPr>
               <w:t xml:space="preserve">Motociclista, </w:t>
             </w:r>
@@ -8999,7 +8977,6 @@
               <w:rPr>
                 <w:sz w:val="24"/>
                 <w:szCs w:val="24"/>
-                <w:highlight w:val="yellow"/>
               </w:rPr>
               <w:t>Técnico</w:t>
             </w:r>
@@ -9264,7 +9241,7 @@
                 <w:sz w:val="24"/>
                 <w:szCs w:val="24"/>
               </w:rPr>
-              <w:t>3 Comparación de productos</w:t>
+              <w:t>2 Generación de recomendaciones</w:t>
             </w:r>
           </w:p>
         </w:tc>
@@ -10108,14 +10085,7 @@
                 <w:sz w:val="24"/>
                 <w:szCs w:val="24"/>
               </w:rPr>
-              <w:t>CU00</w:t>
-            </w:r>
-            <w:r>
-              <w:rPr>
-                <w:sz w:val="24"/>
-                <w:szCs w:val="24"/>
-              </w:rPr>
-              <w:t>8</w:t>
+              <w:t>CU008</w:t>
             </w:r>
           </w:p>
         </w:tc>
@@ -10442,7 +10412,6 @@
               <w:rPr>
                 <w:sz w:val="24"/>
                 <w:szCs w:val="24"/>
-                <w:highlight w:val="yellow"/>
               </w:rPr>
               <w:t>Motociclista</w:t>
             </w:r>
@@ -11499,1440 +11468,11 @@
         <w:br/>
       </w:r>
     </w:p>
-    <w:tbl>
-      <w:tblPr>
-        <w:tblStyle w:val="a3"/>
-        <w:tblW w:w="8819" w:type="dxa"/>
-        <w:tblInd w:w="101" w:type="dxa"/>
-        <w:tblLayout w:type="fixed"/>
-        <w:tblLook w:val="0000" w:firstRow="0" w:lastRow="0" w:firstColumn="0" w:lastColumn="0" w:noHBand="0" w:noVBand="0"/>
-      </w:tblPr>
-      <w:tblGrid>
-        <w:gridCol w:w="2146"/>
-        <w:gridCol w:w="665"/>
-        <w:gridCol w:w="6008"/>
-      </w:tblGrid>
-      <w:tr>
-        <w:trPr>
-          <w:trHeight w:val="747"/>
-        </w:trPr>
-        <w:tc>
-          <w:tcPr>
-            <w:tcW w:w="2811" w:type="dxa"/>
-            <w:gridSpan w:val="2"/>
-            <w:tcBorders>
-              <w:top w:val="single" w:sz="8" w:space="0" w:color="808080"/>
-              <w:left w:val="single" w:sz="8" w:space="0" w:color="808080"/>
-              <w:bottom w:val="single" w:sz="8" w:space="0" w:color="808080"/>
-              <w:right w:val="single" w:sz="8" w:space="0" w:color="808080"/>
-            </w:tcBorders>
-          </w:tcPr>
-          <w:p>
-            <w:pPr>
-              <w:spacing w:before="27"/>
-              <w:ind w:left="18"/>
-              <w:rPr>
-                <w:sz w:val="24"/>
-                <w:szCs w:val="24"/>
-              </w:rPr>
-            </w:pPr>
-            <w:r>
-              <w:rPr>
-                <w:b/>
-                <w:sz w:val="24"/>
-                <w:szCs w:val="24"/>
-              </w:rPr>
-              <w:t># Ref.</w:t>
-            </w:r>
-          </w:p>
-        </w:tc>
-        <w:tc>
-          <w:tcPr>
-            <w:tcW w:w="6008" w:type="dxa"/>
-            <w:tcBorders>
-              <w:top w:val="single" w:sz="8" w:space="0" w:color="808080"/>
-              <w:left w:val="single" w:sz="8" w:space="0" w:color="808080"/>
-              <w:bottom w:val="single" w:sz="8" w:space="0" w:color="808080"/>
-              <w:right w:val="single" w:sz="8" w:space="0" w:color="808080"/>
-            </w:tcBorders>
-          </w:tcPr>
-          <w:p>
-            <w:pPr>
-              <w:spacing w:before="27"/>
-              <w:ind w:left="16" w:right="205"/>
-              <w:rPr>
-                <w:sz w:val="24"/>
-                <w:szCs w:val="24"/>
-              </w:rPr>
-            </w:pPr>
-            <w:r>
-              <w:rPr>
-                <w:sz w:val="24"/>
-                <w:szCs w:val="24"/>
-              </w:rPr>
-              <w:t>CU00</w:t>
-            </w:r>
-            <w:r>
-              <w:rPr>
-                <w:sz w:val="24"/>
-                <w:szCs w:val="24"/>
-              </w:rPr>
-              <w:t>9</w:t>
-            </w:r>
-          </w:p>
-        </w:tc>
-      </w:tr>
-      <w:tr>
-        <w:trPr>
-          <w:trHeight w:val="730"/>
-        </w:trPr>
-        <w:tc>
-          <w:tcPr>
-            <w:tcW w:w="2811" w:type="dxa"/>
-            <w:gridSpan w:val="2"/>
-            <w:tcBorders>
-              <w:top w:val="single" w:sz="8" w:space="0" w:color="808080"/>
-              <w:left w:val="single" w:sz="8" w:space="0" w:color="808080"/>
-              <w:bottom w:val="single" w:sz="8" w:space="0" w:color="808080"/>
-              <w:right w:val="single" w:sz="8" w:space="0" w:color="808080"/>
-            </w:tcBorders>
-          </w:tcPr>
-          <w:p>
-            <w:pPr>
-              <w:spacing w:before="7"/>
-              <w:ind w:left="18"/>
-              <w:rPr>
-                <w:sz w:val="24"/>
-                <w:szCs w:val="24"/>
-              </w:rPr>
-            </w:pPr>
-            <w:r>
-              <w:rPr>
-                <w:b/>
-                <w:sz w:val="24"/>
-                <w:szCs w:val="24"/>
-              </w:rPr>
-              <w:t>Caso de Uso</w:t>
-            </w:r>
-          </w:p>
-        </w:tc>
-        <w:tc>
-          <w:tcPr>
-            <w:tcW w:w="6008" w:type="dxa"/>
-            <w:tcBorders>
-              <w:top w:val="single" w:sz="8" w:space="0" w:color="808080"/>
-              <w:left w:val="single" w:sz="8" w:space="0" w:color="808080"/>
-              <w:bottom w:val="single" w:sz="8" w:space="0" w:color="808080"/>
-              <w:right w:val="single" w:sz="8" w:space="0" w:color="808080"/>
-            </w:tcBorders>
-          </w:tcPr>
-          <w:p>
-            <w:pPr>
-              <w:tabs>
-                <w:tab w:val="left" w:pos="3436"/>
-              </w:tabs>
-              <w:spacing w:before="7"/>
-              <w:ind w:left="16" w:right="326"/>
-              <w:rPr>
-                <w:sz w:val="24"/>
-                <w:szCs w:val="24"/>
-              </w:rPr>
-            </w:pPr>
-            <w:r>
-              <w:rPr>
-                <w:sz w:val="24"/>
-                <w:szCs w:val="24"/>
-              </w:rPr>
-              <w:t>Ubicaciónde tiendas afiliadas</w:t>
-            </w:r>
-          </w:p>
-        </w:tc>
-      </w:tr>
-      <w:tr>
-        <w:trPr>
-          <w:trHeight w:val="451"/>
-        </w:trPr>
-        <w:tc>
-          <w:tcPr>
-            <w:tcW w:w="2811" w:type="dxa"/>
-            <w:gridSpan w:val="2"/>
-            <w:tcBorders>
-              <w:top w:val="single" w:sz="8" w:space="0" w:color="808080"/>
-              <w:left w:val="single" w:sz="8" w:space="0" w:color="808080"/>
-              <w:bottom w:val="single" w:sz="8" w:space="0" w:color="808080"/>
-              <w:right w:val="single" w:sz="8" w:space="0" w:color="808080"/>
-            </w:tcBorders>
-          </w:tcPr>
-          <w:p>
-            <w:pPr>
-              <w:spacing w:before="5"/>
-              <w:ind w:left="18"/>
-              <w:rPr>
-                <w:sz w:val="24"/>
-                <w:szCs w:val="24"/>
-              </w:rPr>
-            </w:pPr>
-            <w:r>
-              <w:rPr>
-                <w:b/>
-                <w:sz w:val="24"/>
-                <w:szCs w:val="24"/>
-              </w:rPr>
-              <w:t>Autor</w:t>
-            </w:r>
-          </w:p>
-        </w:tc>
-        <w:tc>
-          <w:tcPr>
-            <w:tcW w:w="6008" w:type="dxa"/>
-            <w:tcBorders>
-              <w:top w:val="single" w:sz="8" w:space="0" w:color="808080"/>
-              <w:left w:val="single" w:sz="8" w:space="0" w:color="808080"/>
-              <w:bottom w:val="single" w:sz="8" w:space="0" w:color="808080"/>
-              <w:right w:val="single" w:sz="8" w:space="0" w:color="808080"/>
-            </w:tcBorders>
-          </w:tcPr>
-          <w:p>
-            <w:pPr>
-              <w:spacing w:before="5"/>
-              <w:ind w:left="16"/>
-              <w:rPr>
-                <w:sz w:val="24"/>
-                <w:szCs w:val="24"/>
-              </w:rPr>
-            </w:pPr>
-            <w:r>
-              <w:rPr>
-                <w:sz w:val="24"/>
-                <w:szCs w:val="24"/>
-              </w:rPr>
-              <w:t>Equipo de Desarrollo</w:t>
-            </w:r>
-          </w:p>
-        </w:tc>
-      </w:tr>
-      <w:tr>
-        <w:trPr>
-          <w:trHeight w:val="451"/>
-        </w:trPr>
-        <w:tc>
-          <w:tcPr>
-            <w:tcW w:w="2811" w:type="dxa"/>
-            <w:gridSpan w:val="2"/>
-            <w:tcBorders>
-              <w:top w:val="single" w:sz="8" w:space="0" w:color="808080"/>
-              <w:left w:val="single" w:sz="8" w:space="0" w:color="808080"/>
-              <w:bottom w:val="single" w:sz="8" w:space="0" w:color="808080"/>
-              <w:right w:val="single" w:sz="8" w:space="0" w:color="808080"/>
-            </w:tcBorders>
-          </w:tcPr>
-          <w:p>
-            <w:pPr>
-              <w:spacing w:before="7"/>
-              <w:ind w:left="18"/>
-              <w:rPr>
-                <w:sz w:val="24"/>
-                <w:szCs w:val="24"/>
-              </w:rPr>
-            </w:pPr>
-            <w:r>
-              <w:rPr>
-                <w:b/>
-                <w:sz w:val="24"/>
-                <w:szCs w:val="24"/>
-              </w:rPr>
-              <w:t>Fecha</w:t>
-            </w:r>
-          </w:p>
-        </w:tc>
-        <w:tc>
-          <w:tcPr>
-            <w:tcW w:w="6008" w:type="dxa"/>
-            <w:tcBorders>
-              <w:top w:val="single" w:sz="8" w:space="0" w:color="808080"/>
-              <w:left w:val="single" w:sz="8" w:space="0" w:color="808080"/>
-              <w:bottom w:val="single" w:sz="8" w:space="0" w:color="808080"/>
-              <w:right w:val="single" w:sz="8" w:space="0" w:color="808080"/>
-            </w:tcBorders>
-          </w:tcPr>
-          <w:p>
-            <w:pPr>
-              <w:spacing w:before="7"/>
-              <w:ind w:left="16"/>
-              <w:rPr>
-                <w:sz w:val="24"/>
-                <w:szCs w:val="24"/>
-              </w:rPr>
-            </w:pPr>
-            <w:r>
-              <w:rPr>
-                <w:sz w:val="24"/>
-                <w:szCs w:val="24"/>
-              </w:rPr>
-              <w:t xml:space="preserve">21-05-2025 </w:t>
-            </w:r>
-          </w:p>
-        </w:tc>
-      </w:tr>
-      <w:tr>
-        <w:trPr>
-          <w:trHeight w:val="1006"/>
-        </w:trPr>
-        <w:tc>
-          <w:tcPr>
-            <w:tcW w:w="2811" w:type="dxa"/>
-            <w:gridSpan w:val="2"/>
-            <w:tcBorders>
-              <w:top w:val="single" w:sz="8" w:space="0" w:color="808080"/>
-              <w:left w:val="single" w:sz="8" w:space="0" w:color="808080"/>
-              <w:bottom w:val="single" w:sz="8" w:space="0" w:color="808080"/>
-              <w:right w:val="single" w:sz="8" w:space="0" w:color="808080"/>
-            </w:tcBorders>
-          </w:tcPr>
-          <w:p>
-            <w:pPr>
-              <w:spacing w:before="7"/>
-              <w:ind w:left="18"/>
-              <w:rPr>
-                <w:sz w:val="24"/>
-                <w:szCs w:val="24"/>
-              </w:rPr>
-            </w:pPr>
-            <w:r>
-              <w:rPr>
-                <w:b/>
-                <w:sz w:val="24"/>
-                <w:szCs w:val="24"/>
-              </w:rPr>
-              <w:t>Versión</w:t>
-            </w:r>
-          </w:p>
-        </w:tc>
-        <w:tc>
-          <w:tcPr>
-            <w:tcW w:w="6008" w:type="dxa"/>
-            <w:tcBorders>
-              <w:top w:val="single" w:sz="8" w:space="0" w:color="808080"/>
-              <w:left w:val="single" w:sz="8" w:space="0" w:color="808080"/>
-              <w:bottom w:val="single" w:sz="8" w:space="0" w:color="808080"/>
-              <w:right w:val="single" w:sz="8" w:space="0" w:color="808080"/>
-            </w:tcBorders>
-          </w:tcPr>
-          <w:p>
-            <w:pPr>
-              <w:spacing w:before="7"/>
-              <w:ind w:left="16" w:right="22"/>
-              <w:rPr>
-                <w:sz w:val="24"/>
-                <w:szCs w:val="24"/>
-              </w:rPr>
-            </w:pPr>
-            <w:r>
-              <w:rPr>
-                <w:sz w:val="24"/>
-                <w:szCs w:val="24"/>
-              </w:rPr>
-              <w:t>Versión 1.0</w:t>
-            </w:r>
-          </w:p>
-          <w:p>
-            <w:pPr>
-              <w:ind w:left="16"/>
-              <w:rPr>
-                <w:sz w:val="24"/>
-                <w:szCs w:val="24"/>
-              </w:rPr>
-            </w:pPr>
-          </w:p>
-        </w:tc>
-      </w:tr>
-      <w:tr>
-        <w:trPr>
-          <w:trHeight w:val="728"/>
-        </w:trPr>
-        <w:tc>
-          <w:tcPr>
-            <w:tcW w:w="2811" w:type="dxa"/>
-            <w:gridSpan w:val="2"/>
-            <w:tcBorders>
-              <w:top w:val="single" w:sz="8" w:space="0" w:color="808080"/>
-              <w:left w:val="single" w:sz="8" w:space="0" w:color="808080"/>
-              <w:bottom w:val="single" w:sz="8" w:space="0" w:color="808080"/>
-              <w:right w:val="single" w:sz="8" w:space="0" w:color="808080"/>
-            </w:tcBorders>
-          </w:tcPr>
-          <w:p>
-            <w:pPr>
-              <w:spacing w:before="5"/>
-              <w:ind w:left="18"/>
-              <w:rPr>
-                <w:sz w:val="24"/>
-                <w:szCs w:val="24"/>
-              </w:rPr>
-            </w:pPr>
-            <w:r>
-              <w:rPr>
-                <w:b/>
-                <w:sz w:val="24"/>
-                <w:szCs w:val="24"/>
-              </w:rPr>
-              <w:t>Actor/es</w:t>
-            </w:r>
-          </w:p>
-        </w:tc>
-        <w:tc>
-          <w:tcPr>
-            <w:tcW w:w="6008" w:type="dxa"/>
-            <w:tcBorders>
-              <w:top w:val="single" w:sz="8" w:space="0" w:color="808080"/>
-              <w:left w:val="single" w:sz="8" w:space="0" w:color="808080"/>
-              <w:bottom w:val="single" w:sz="8" w:space="0" w:color="808080"/>
-              <w:right w:val="single" w:sz="8" w:space="0" w:color="808080"/>
-            </w:tcBorders>
-          </w:tcPr>
-          <w:p>
-            <w:pPr>
-              <w:spacing w:before="5"/>
-              <w:ind w:left="16" w:right="440"/>
-              <w:rPr>
-                <w:sz w:val="24"/>
-                <w:szCs w:val="24"/>
-                <w:highlight w:val="cyan"/>
-              </w:rPr>
-            </w:pPr>
-            <w:r>
-              <w:rPr>
-                <w:sz w:val="24"/>
-                <w:szCs w:val="24"/>
-                <w:highlight w:val="yellow"/>
-              </w:rPr>
-              <w:t>Motociclista</w:t>
-            </w:r>
-            <w:r>
-              <w:rPr>
-                <w:sz w:val="24"/>
-                <w:szCs w:val="24"/>
-                <w:highlight w:val="yellow"/>
-              </w:rPr>
-              <w:t>, Tienda Afiliada</w:t>
-            </w:r>
-          </w:p>
-        </w:tc>
-      </w:tr>
-      <w:tr>
-        <w:trPr>
-          <w:trHeight w:val="451"/>
-        </w:trPr>
-        <w:tc>
-          <w:tcPr>
-            <w:tcW w:w="2811" w:type="dxa"/>
-            <w:gridSpan w:val="2"/>
-            <w:tcBorders>
-              <w:top w:val="single" w:sz="8" w:space="0" w:color="808080"/>
-              <w:left w:val="single" w:sz="8" w:space="0" w:color="808080"/>
-              <w:bottom w:val="single" w:sz="8" w:space="0" w:color="808080"/>
-              <w:right w:val="single" w:sz="8" w:space="0" w:color="808080"/>
-            </w:tcBorders>
-          </w:tcPr>
-          <w:p>
-            <w:pPr>
-              <w:spacing w:before="7"/>
-              <w:ind w:left="18"/>
-              <w:rPr>
-                <w:sz w:val="24"/>
-                <w:szCs w:val="24"/>
-              </w:rPr>
-            </w:pPr>
-            <w:r>
-              <w:rPr>
-                <w:b/>
-                <w:sz w:val="24"/>
-                <w:szCs w:val="24"/>
-              </w:rPr>
-              <w:t>Tipo</w:t>
-            </w:r>
-          </w:p>
-        </w:tc>
-        <w:tc>
-          <w:tcPr>
-            <w:tcW w:w="6008" w:type="dxa"/>
-            <w:tcBorders>
-              <w:top w:val="single" w:sz="8" w:space="0" w:color="808080"/>
-              <w:left w:val="single" w:sz="8" w:space="0" w:color="808080"/>
-              <w:bottom w:val="single" w:sz="8" w:space="0" w:color="808080"/>
-              <w:right w:val="single" w:sz="8" w:space="0" w:color="808080"/>
-            </w:tcBorders>
-          </w:tcPr>
-          <w:p>
-            <w:pPr>
-              <w:spacing w:before="7"/>
-              <w:ind w:left="16"/>
-              <w:rPr>
-                <w:sz w:val="24"/>
-                <w:szCs w:val="24"/>
-              </w:rPr>
-            </w:pPr>
-            <w:r>
-              <w:rPr>
-                <w:sz w:val="24"/>
-                <w:szCs w:val="24"/>
-              </w:rPr>
-              <w:t xml:space="preserve">Primario </w:t>
-            </w:r>
-          </w:p>
-        </w:tc>
-      </w:tr>
-      <w:tr>
-        <w:trPr>
-          <w:trHeight w:val="1006"/>
-        </w:trPr>
-        <w:tc>
-          <w:tcPr>
-            <w:tcW w:w="2811" w:type="dxa"/>
-            <w:gridSpan w:val="2"/>
-            <w:tcBorders>
-              <w:top w:val="single" w:sz="8" w:space="0" w:color="808080"/>
-              <w:left w:val="single" w:sz="8" w:space="0" w:color="808080"/>
-              <w:bottom w:val="single" w:sz="8" w:space="0" w:color="808080"/>
-              <w:right w:val="single" w:sz="8" w:space="0" w:color="808080"/>
-            </w:tcBorders>
-          </w:tcPr>
-          <w:p>
-            <w:pPr>
-              <w:spacing w:before="7"/>
-              <w:ind w:left="18"/>
-              <w:rPr>
-                <w:sz w:val="24"/>
-                <w:szCs w:val="24"/>
-              </w:rPr>
-            </w:pPr>
-            <w:r>
-              <w:rPr>
-                <w:b/>
-                <w:sz w:val="24"/>
-                <w:szCs w:val="24"/>
-              </w:rPr>
-              <w:t>Descripción</w:t>
-            </w:r>
-          </w:p>
-        </w:tc>
-        <w:tc>
-          <w:tcPr>
-            <w:tcW w:w="6008" w:type="dxa"/>
-            <w:tcBorders>
-              <w:top w:val="single" w:sz="8" w:space="0" w:color="808080"/>
-              <w:left w:val="single" w:sz="8" w:space="0" w:color="808080"/>
-              <w:bottom w:val="single" w:sz="8" w:space="0" w:color="808080"/>
-              <w:right w:val="single" w:sz="8" w:space="0" w:color="808080"/>
-            </w:tcBorders>
-          </w:tcPr>
-          <w:p>
-            <w:pPr>
-              <w:spacing w:before="7"/>
-              <w:ind w:left="16" w:right="205"/>
-              <w:jc w:val="both"/>
-              <w:rPr>
-                <w:sz w:val="24"/>
-                <w:szCs w:val="24"/>
-              </w:rPr>
-            </w:pPr>
-            <w:r>
-              <w:rPr>
-                <w:sz w:val="24"/>
-                <w:szCs w:val="24"/>
-              </w:rPr>
-              <w:t xml:space="preserve">El actor </w:t>
-            </w:r>
-            <w:r>
-              <w:rPr>
-                <w:sz w:val="24"/>
-                <w:szCs w:val="24"/>
-              </w:rPr>
-              <w:t>podrá ubicar las tiendas afiliadas más cercanas</w:t>
-            </w:r>
-          </w:p>
-        </w:tc>
-      </w:tr>
-      <w:tr>
-        <w:trPr>
-          <w:trHeight w:val="871"/>
-        </w:trPr>
-        <w:tc>
-          <w:tcPr>
-            <w:tcW w:w="2146" w:type="dxa"/>
-            <w:vMerge w:val="restart"/>
-            <w:tcBorders>
-              <w:top w:val="single" w:sz="8" w:space="0" w:color="808080"/>
-              <w:left w:val="single" w:sz="8" w:space="0" w:color="808080"/>
-              <w:right w:val="single" w:sz="8" w:space="0" w:color="808080"/>
-            </w:tcBorders>
-          </w:tcPr>
-          <w:p>
-            <w:pPr>
-              <w:spacing w:before="5"/>
-              <w:ind w:left="18"/>
-              <w:rPr>
-                <w:sz w:val="24"/>
-                <w:szCs w:val="24"/>
-              </w:rPr>
-            </w:pPr>
-            <w:r>
-              <w:rPr>
-                <w:b/>
-                <w:sz w:val="24"/>
-                <w:szCs w:val="24"/>
-              </w:rPr>
-              <w:t>Referencias</w:t>
-            </w:r>
-          </w:p>
-          <w:p>
-            <w:pPr>
-              <w:ind w:left="18"/>
-              <w:rPr>
-                <w:sz w:val="24"/>
-                <w:szCs w:val="24"/>
-              </w:rPr>
-            </w:pPr>
-            <w:r>
-              <w:rPr>
-                <w:b/>
-                <w:sz w:val="24"/>
-                <w:szCs w:val="24"/>
-              </w:rPr>
-              <w:t>Cruzadas</w:t>
-            </w:r>
-          </w:p>
-        </w:tc>
-        <w:tc>
-          <w:tcPr>
-            <w:tcW w:w="665" w:type="dxa"/>
-            <w:tcBorders>
-              <w:top w:val="single" w:sz="8" w:space="0" w:color="808080"/>
-              <w:left w:val="single" w:sz="8" w:space="0" w:color="808080"/>
-              <w:bottom w:val="single" w:sz="8" w:space="0" w:color="808080"/>
-              <w:right w:val="single" w:sz="8" w:space="0" w:color="808080"/>
-            </w:tcBorders>
-          </w:tcPr>
-          <w:p>
-            <w:pPr>
-              <w:spacing w:before="5"/>
-              <w:ind w:left="16"/>
-              <w:rPr>
-                <w:sz w:val="24"/>
-                <w:szCs w:val="24"/>
-              </w:rPr>
-            </w:pPr>
-            <w:r>
-              <w:rPr>
-                <w:b/>
-                <w:sz w:val="24"/>
-                <w:szCs w:val="24"/>
-              </w:rPr>
-              <w:t>C.U</w:t>
-            </w:r>
-          </w:p>
-        </w:tc>
-        <w:tc>
-          <w:tcPr>
-            <w:tcW w:w="6008" w:type="dxa"/>
-            <w:tcBorders>
-              <w:top w:val="single" w:sz="8" w:space="0" w:color="808080"/>
-              <w:left w:val="single" w:sz="8" w:space="0" w:color="808080"/>
-              <w:bottom w:val="single" w:sz="8" w:space="0" w:color="808080"/>
-              <w:right w:val="single" w:sz="8" w:space="0" w:color="808080"/>
-            </w:tcBorders>
-          </w:tcPr>
-          <w:p>
-            <w:pPr>
-              <w:spacing w:before="5"/>
-              <w:ind w:left="16" w:right="126"/>
-              <w:rPr>
-                <w:sz w:val="24"/>
-                <w:szCs w:val="24"/>
-              </w:rPr>
-            </w:pPr>
-            <w:r>
-              <w:rPr>
-                <w:sz w:val="24"/>
-                <w:szCs w:val="24"/>
-              </w:rPr>
-              <w:t>C.U00</w:t>
-            </w:r>
-            <w:r>
-              <w:rPr>
-                <w:sz w:val="24"/>
-                <w:szCs w:val="24"/>
-              </w:rPr>
-              <w:t>4</w:t>
-            </w:r>
-            <w:r>
-              <w:rPr>
-                <w:sz w:val="24"/>
-                <w:szCs w:val="24"/>
-              </w:rPr>
-              <w:t xml:space="preserve"> </w:t>
-            </w:r>
-            <w:r>
-              <w:rPr>
-                <w:sz w:val="24"/>
-                <w:szCs w:val="24"/>
-              </w:rPr>
-              <w:t>Ficha Ténica de productos</w:t>
-            </w:r>
-          </w:p>
-        </w:tc>
-      </w:tr>
-      <w:tr>
-        <w:trPr>
-          <w:trHeight w:val="1256"/>
-        </w:trPr>
-        <w:tc>
-          <w:tcPr>
-            <w:tcW w:w="2146" w:type="dxa"/>
-            <w:vMerge/>
-            <w:tcBorders>
-              <w:top w:val="single" w:sz="8" w:space="0" w:color="808080"/>
-              <w:left w:val="single" w:sz="8" w:space="0" w:color="808080"/>
-              <w:right w:val="single" w:sz="8" w:space="0" w:color="808080"/>
-            </w:tcBorders>
-          </w:tcPr>
-          <w:p>
-            <w:pPr>
-              <w:widowControl w:val="0"/>
-              <w:pBdr>
-                <w:top w:val="nil"/>
-                <w:left w:val="nil"/>
-                <w:bottom w:val="nil"/>
-                <w:right w:val="nil"/>
-                <w:between w:val="nil"/>
-              </w:pBdr>
-              <w:spacing w:line="276" w:lineRule="auto"/>
-              <w:rPr>
-                <w:sz w:val="24"/>
-                <w:szCs w:val="24"/>
-              </w:rPr>
-            </w:pPr>
-          </w:p>
-        </w:tc>
-        <w:tc>
-          <w:tcPr>
-            <w:tcW w:w="665" w:type="dxa"/>
-            <w:tcBorders>
-              <w:top w:val="single" w:sz="8" w:space="0" w:color="808080"/>
-              <w:left w:val="single" w:sz="8" w:space="0" w:color="808080"/>
-              <w:bottom w:val="single" w:sz="8" w:space="0" w:color="808080"/>
-              <w:right w:val="single" w:sz="8" w:space="0" w:color="808080"/>
-            </w:tcBorders>
-          </w:tcPr>
-          <w:p>
-            <w:pPr>
-              <w:spacing w:before="7"/>
-              <w:ind w:left="16"/>
-              <w:rPr>
-                <w:sz w:val="24"/>
-                <w:szCs w:val="24"/>
-              </w:rPr>
-            </w:pPr>
-            <w:r>
-              <w:rPr>
-                <w:b/>
-                <w:sz w:val="24"/>
-                <w:szCs w:val="24"/>
-              </w:rPr>
-              <w:t>R.F.</w:t>
-            </w:r>
-          </w:p>
-        </w:tc>
-        <w:tc>
-          <w:tcPr>
-            <w:tcW w:w="6008" w:type="dxa"/>
-            <w:tcBorders>
-              <w:top w:val="single" w:sz="8" w:space="0" w:color="808080"/>
-              <w:left w:val="single" w:sz="8" w:space="0" w:color="808080"/>
-              <w:bottom w:val="single" w:sz="8" w:space="0" w:color="808080"/>
-              <w:right w:val="single" w:sz="8" w:space="0" w:color="808080"/>
-            </w:tcBorders>
-          </w:tcPr>
-          <w:p>
-            <w:pPr>
-              <w:spacing w:before="7"/>
-              <w:ind w:left="16" w:right="6"/>
-              <w:rPr>
-                <w:sz w:val="24"/>
-                <w:szCs w:val="24"/>
-              </w:rPr>
-            </w:pPr>
-            <w:r>
-              <w:rPr>
-                <w:sz w:val="24"/>
-                <w:szCs w:val="24"/>
-              </w:rPr>
-              <w:t>RF00</w:t>
-            </w:r>
-            <w:r>
-              <w:rPr>
-                <w:sz w:val="24"/>
-                <w:szCs w:val="24"/>
-              </w:rPr>
-              <w:t>9</w:t>
-            </w:r>
-            <w:r>
-              <w:rPr>
-                <w:sz w:val="24"/>
-                <w:szCs w:val="24"/>
-              </w:rPr>
-              <w:t xml:space="preserve"> El Sistema debe </w:t>
-            </w:r>
-            <w:r>
-              <w:rPr>
-                <w:sz w:val="24"/>
-                <w:szCs w:val="24"/>
-              </w:rPr>
-              <w:t>mostrarle a los actores las ubicaciones de las tiendas afiliadas más cercanas donde puede comprar los productos que nece</w:t>
-            </w:r>
-            <w:r>
-              <w:rPr>
-                <w:sz w:val="24"/>
-                <w:szCs w:val="24"/>
-              </w:rPr>
-              <w:t>site.</w:t>
-            </w:r>
-          </w:p>
-        </w:tc>
-      </w:tr>
-      <w:tr>
-        <w:trPr>
-          <w:trHeight w:val="1003"/>
-        </w:trPr>
-        <w:tc>
-          <w:tcPr>
-            <w:tcW w:w="2811" w:type="dxa"/>
-            <w:gridSpan w:val="2"/>
-            <w:tcBorders>
-              <w:top w:val="single" w:sz="8" w:space="0" w:color="808080"/>
-              <w:left w:val="single" w:sz="8" w:space="0" w:color="808080"/>
-              <w:bottom w:val="single" w:sz="8" w:space="0" w:color="808080"/>
-              <w:right w:val="single" w:sz="8" w:space="0" w:color="808080"/>
-            </w:tcBorders>
-          </w:tcPr>
-          <w:p>
-            <w:pPr>
-              <w:spacing w:before="5"/>
-              <w:ind w:left="18"/>
-              <w:rPr>
-                <w:sz w:val="24"/>
-                <w:szCs w:val="24"/>
-              </w:rPr>
-            </w:pPr>
-            <w:r>
-              <w:rPr>
-                <w:b/>
-                <w:sz w:val="24"/>
-                <w:szCs w:val="24"/>
-              </w:rPr>
-              <w:t>Precondición</w:t>
-            </w:r>
-          </w:p>
-        </w:tc>
-        <w:tc>
-          <w:tcPr>
-            <w:tcW w:w="6008" w:type="dxa"/>
-            <w:tcBorders>
-              <w:top w:val="single" w:sz="8" w:space="0" w:color="808080"/>
-              <w:left w:val="single" w:sz="8" w:space="0" w:color="808080"/>
-              <w:bottom w:val="single" w:sz="8" w:space="0" w:color="808080"/>
-              <w:right w:val="single" w:sz="8" w:space="0" w:color="808080"/>
-            </w:tcBorders>
-          </w:tcPr>
-          <w:p>
-            <w:pPr>
-              <w:spacing w:before="5"/>
-              <w:ind w:left="16" w:right="307"/>
-              <w:rPr>
-                <w:sz w:val="24"/>
-                <w:szCs w:val="24"/>
-              </w:rPr>
-            </w:pPr>
-            <w:r>
-              <w:rPr>
-                <w:sz w:val="24"/>
-                <w:szCs w:val="24"/>
-              </w:rPr>
-              <w:t xml:space="preserve">El actor debe </w:t>
-            </w:r>
-            <w:r>
-              <w:rPr>
-                <w:sz w:val="24"/>
-                <w:szCs w:val="24"/>
-              </w:rPr>
-              <w:t>haber registrado su moto en el Sistema.</w:t>
-            </w:r>
-          </w:p>
-        </w:tc>
-      </w:tr>
-      <w:tr>
-        <w:trPr>
-          <w:trHeight w:val="730"/>
-        </w:trPr>
-        <w:tc>
-          <w:tcPr>
-            <w:tcW w:w="8819" w:type="dxa"/>
-            <w:gridSpan w:val="3"/>
-            <w:tcBorders>
-              <w:top w:val="nil"/>
-              <w:left w:val="single" w:sz="8" w:space="0" w:color="808080"/>
-              <w:bottom w:val="single" w:sz="8" w:space="0" w:color="808080"/>
-              <w:right w:val="single" w:sz="8" w:space="0" w:color="808080"/>
-            </w:tcBorders>
-          </w:tcPr>
-          <w:p>
-            <w:pPr>
-              <w:spacing w:before="18"/>
-              <w:ind w:left="18" w:right="460"/>
-              <w:rPr>
-                <w:b/>
-                <w:sz w:val="24"/>
-                <w:szCs w:val="24"/>
-              </w:rPr>
-            </w:pPr>
-            <w:r>
-              <w:rPr>
-                <w:b/>
-                <w:sz w:val="24"/>
-                <w:szCs w:val="24"/>
-              </w:rPr>
-              <w:t xml:space="preserve">Secuencia Normal </w:t>
-            </w:r>
-          </w:p>
-          <w:p>
-            <w:pPr>
-              <w:spacing w:before="18"/>
-              <w:ind w:right="460"/>
-              <w:rPr>
-                <w:sz w:val="24"/>
-                <w:szCs w:val="24"/>
-              </w:rPr>
-            </w:pPr>
-          </w:p>
-        </w:tc>
-      </w:tr>
-    </w:tbl>
     <w:p/>
     <w:p/>
     <w:p/>
     <w:p/>
     <w:p/>
-    <w:tbl>
-      <w:tblPr>
-        <w:tblW w:w="8490" w:type="dxa"/>
-        <w:tblInd w:w="431" w:type="dxa"/>
-        <w:tblLayout w:type="fixed"/>
-        <w:tblLook w:val="0000" w:firstRow="0" w:lastRow="0" w:firstColumn="0" w:lastColumn="0" w:noHBand="0" w:noVBand="0"/>
-      </w:tblPr>
-      <w:tblGrid>
-        <w:gridCol w:w="2505"/>
-        <w:gridCol w:w="5985"/>
-      </w:tblGrid>
-      <w:tr>
-        <w:trPr>
-          <w:trHeight w:val="2319"/>
-        </w:trPr>
-        <w:tc>
-          <w:tcPr>
-            <w:tcW w:w="8490" w:type="dxa"/>
-            <w:gridSpan w:val="2"/>
-            <w:tcBorders>
-              <w:top w:val="nil"/>
-              <w:left w:val="single" w:sz="8" w:space="0" w:color="808080"/>
-              <w:bottom w:val="nil"/>
-              <w:right w:val="single" w:sz="8" w:space="0" w:color="808080"/>
-            </w:tcBorders>
-          </w:tcPr>
-          <w:p>
-            <w:pPr>
-              <w:spacing w:before="23"/>
-              <w:ind w:left="18"/>
-              <w:rPr>
-                <w:sz w:val="24"/>
-                <w:szCs w:val="24"/>
-              </w:rPr>
-            </w:pPr>
-            <w:r>
-              <w:rPr>
-                <w:b/>
-                <w:sz w:val="24"/>
-                <w:szCs w:val="24"/>
-              </w:rPr>
-              <w:t>ESCENARIO Ingresar al sistema:</w:t>
-            </w:r>
-          </w:p>
-          <w:p>
-            <w:pPr>
-              <w:pStyle w:val="Prrafodelista"/>
-              <w:numPr>
-                <w:ilvl w:val="0"/>
-                <w:numId w:val="11"/>
-              </w:numPr>
-              <w:rPr>
-                <w:sz w:val="24"/>
-                <w:szCs w:val="24"/>
-                <w:u w:val="single"/>
-              </w:rPr>
-            </w:pPr>
-            <w:r>
-              <w:rPr>
-                <w:sz w:val="24"/>
-                <w:szCs w:val="24"/>
-              </w:rPr>
-              <w:t xml:space="preserve">El Sistema de </w:t>
-            </w:r>
-            <w:r>
-              <w:rPr>
-                <w:sz w:val="24"/>
-                <w:szCs w:val="24"/>
-              </w:rPr>
-              <w:t xml:space="preserve">información debe </w:t>
-            </w:r>
-            <w:r>
-              <w:rPr>
-                <w:sz w:val="24"/>
-                <w:szCs w:val="24"/>
-              </w:rPr>
-              <w:t xml:space="preserve">mostrar una opción para mostrar las ubicaciones </w:t>
-            </w:r>
-            <w:r>
-              <w:rPr>
-                <w:sz w:val="24"/>
-                <w:szCs w:val="24"/>
-              </w:rPr>
-              <w:t>de las tiendas afiliadas</w:t>
-            </w:r>
-          </w:p>
-          <w:p>
-            <w:pPr>
-              <w:pStyle w:val="Prrafodelista"/>
-              <w:numPr>
-                <w:ilvl w:val="0"/>
-                <w:numId w:val="11"/>
-              </w:numPr>
-              <w:rPr>
-                <w:sz w:val="24"/>
-                <w:szCs w:val="24"/>
-                <w:u w:val="single"/>
-              </w:rPr>
-            </w:pPr>
-            <w:r>
-              <w:rPr>
-                <w:sz w:val="24"/>
-                <w:szCs w:val="24"/>
-              </w:rPr>
-              <w:t>El actor vé la ubicación</w:t>
-            </w:r>
-          </w:p>
-          <w:p>
-            <w:pPr>
-              <w:pStyle w:val="Prrafodelista"/>
-              <w:numPr>
-                <w:ilvl w:val="0"/>
-                <w:numId w:val="11"/>
-              </w:numPr>
-              <w:rPr>
-                <w:sz w:val="24"/>
-                <w:szCs w:val="24"/>
-                <w:u w:val="single"/>
-              </w:rPr>
-            </w:pPr>
-            <w:r>
-              <w:rPr>
-                <w:sz w:val="24"/>
-                <w:szCs w:val="24"/>
-              </w:rPr>
-              <w:t>El Sistema procesa la ubicación del usuario y encuentra tiendas afiliadas cercanas.</w:t>
-            </w:r>
-          </w:p>
-          <w:p>
-            <w:pPr>
-              <w:pStyle w:val="Prrafodelista"/>
-              <w:numPr>
-                <w:ilvl w:val="0"/>
-                <w:numId w:val="11"/>
-              </w:numPr>
-              <w:rPr>
-                <w:sz w:val="24"/>
-                <w:szCs w:val="24"/>
-                <w:u w:val="single"/>
-              </w:rPr>
-            </w:pPr>
-            <w:r>
-              <w:rPr>
-                <w:sz w:val="24"/>
-                <w:szCs w:val="24"/>
-              </w:rPr>
-              <w:t>El Sistema muestra el catalogo de la tienda afiliada</w:t>
-            </w:r>
-          </w:p>
-          <w:p>
-            <w:pPr>
-              <w:pStyle w:val="Prrafodelista"/>
-              <w:ind w:left="738"/>
-              <w:rPr>
-                <w:sz w:val="24"/>
-                <w:szCs w:val="24"/>
-                <w:u w:val="single"/>
-              </w:rPr>
-            </w:pPr>
-          </w:p>
-        </w:tc>
-      </w:tr>
-      <w:tr>
-        <w:trPr>
-          <w:trHeight w:val="1279"/>
-        </w:trPr>
-        <w:tc>
-          <w:tcPr>
-            <w:tcW w:w="2505" w:type="dxa"/>
-            <w:tcBorders>
-              <w:top w:val="single" w:sz="8" w:space="0" w:color="808080"/>
-              <w:left w:val="single" w:sz="8" w:space="0" w:color="808080"/>
-              <w:bottom w:val="single" w:sz="8" w:space="0" w:color="808080"/>
-              <w:right w:val="single" w:sz="8" w:space="0" w:color="808080"/>
-            </w:tcBorders>
-          </w:tcPr>
-          <w:p>
-            <w:pPr>
-              <w:spacing w:before="5"/>
-              <w:ind w:left="18"/>
-              <w:rPr>
-                <w:sz w:val="24"/>
-                <w:szCs w:val="24"/>
-              </w:rPr>
-            </w:pPr>
-            <w:r>
-              <w:rPr>
-                <w:b/>
-                <w:sz w:val="24"/>
-                <w:szCs w:val="24"/>
-              </w:rPr>
-              <w:t>Post-condición</w:t>
-            </w:r>
-          </w:p>
-        </w:tc>
-        <w:tc>
-          <w:tcPr>
-            <w:tcW w:w="5985" w:type="dxa"/>
-            <w:tcBorders>
-              <w:top w:val="single" w:sz="8" w:space="0" w:color="808080"/>
-              <w:left w:val="single" w:sz="8" w:space="0" w:color="808080"/>
-              <w:bottom w:val="single" w:sz="8" w:space="0" w:color="808080"/>
-              <w:right w:val="single" w:sz="8" w:space="0" w:color="808080"/>
-            </w:tcBorders>
-          </w:tcPr>
-          <w:p>
-            <w:pPr>
-              <w:spacing w:before="5"/>
-              <w:ind w:left="18" w:right="312"/>
-              <w:rPr>
-                <w:sz w:val="24"/>
-                <w:szCs w:val="24"/>
-              </w:rPr>
-            </w:pPr>
-            <w:r>
-              <w:rPr>
-                <w:sz w:val="24"/>
-                <w:szCs w:val="24"/>
-              </w:rPr>
-              <w:t xml:space="preserve">El actor </w:t>
-            </w:r>
-            <w:r>
-              <w:rPr>
-                <w:sz w:val="24"/>
-                <w:szCs w:val="24"/>
-              </w:rPr>
-              <w:t>obtiene información sobre la tienda más cercana.</w:t>
-            </w:r>
-          </w:p>
-        </w:tc>
-      </w:tr>
-      <w:tr>
-        <w:trPr>
-          <w:trHeight w:val="1700"/>
-        </w:trPr>
-        <w:tc>
-          <w:tcPr>
-            <w:tcW w:w="8490" w:type="dxa"/>
-            <w:gridSpan w:val="2"/>
-            <w:tcBorders>
-              <w:top w:val="nil"/>
-              <w:left w:val="single" w:sz="8" w:space="0" w:color="808080"/>
-              <w:bottom w:val="nil"/>
-              <w:right w:val="single" w:sz="8" w:space="0" w:color="808080"/>
-            </w:tcBorders>
-          </w:tcPr>
-          <w:p>
-            <w:pPr>
-              <w:spacing w:before="19"/>
-              <w:rPr>
-                <w:sz w:val="24"/>
-                <w:szCs w:val="24"/>
-              </w:rPr>
-            </w:pPr>
-          </w:p>
-          <w:p>
-            <w:pPr>
-              <w:ind w:left="18" w:right="626"/>
-              <w:rPr>
-                <w:b/>
-                <w:sz w:val="24"/>
-                <w:szCs w:val="24"/>
-              </w:rPr>
-            </w:pPr>
-            <w:r>
-              <w:rPr>
-                <w:b/>
-                <w:sz w:val="24"/>
-                <w:szCs w:val="24"/>
-              </w:rPr>
-              <w:t xml:space="preserve">Excepciones  (Flujo alternativo)                </w:t>
-            </w:r>
-          </w:p>
-          <w:p>
-            <w:pPr>
-              <w:ind w:left="18" w:right="626"/>
-              <w:rPr>
-                <w:sz w:val="24"/>
-                <w:szCs w:val="24"/>
-              </w:rPr>
-            </w:pPr>
-            <w:r>
-              <w:rPr>
-                <w:sz w:val="24"/>
-                <w:szCs w:val="24"/>
-              </w:rPr>
-              <w:t xml:space="preserve"> </w:t>
-            </w:r>
-          </w:p>
-          <w:p>
-            <w:pPr>
-              <w:ind w:left="18" w:right="626"/>
-              <w:rPr>
-                <w:sz w:val="24"/>
-                <w:szCs w:val="24"/>
-              </w:rPr>
-            </w:pPr>
-            <w:r>
-              <w:rPr>
-                <w:sz w:val="24"/>
-                <w:szCs w:val="24"/>
-              </w:rPr>
-              <w:t>3.1 La ubicación del actor no está habilitada, impidiendo la búsqueda.</w:t>
-            </w:r>
-          </w:p>
-          <w:p>
-            <w:pPr>
-              <w:ind w:left="18" w:right="626"/>
-              <w:rPr>
-                <w:b/>
-                <w:sz w:val="24"/>
-                <w:szCs w:val="24"/>
-              </w:rPr>
-            </w:pPr>
-            <w:r>
-              <w:rPr>
-                <w:sz w:val="24"/>
-                <w:szCs w:val="24"/>
-              </w:rPr>
-              <w:t>3.2 No hay tiendas afiliadas por la zona</w:t>
-            </w:r>
-          </w:p>
-        </w:tc>
-      </w:tr>
-      <w:tr>
-        <w:trPr>
-          <w:trHeight w:val="730"/>
-        </w:trPr>
-        <w:tc>
-          <w:tcPr>
-            <w:tcW w:w="2505" w:type="dxa"/>
-            <w:tcBorders>
-              <w:top w:val="single" w:sz="8" w:space="0" w:color="808080"/>
-              <w:left w:val="single" w:sz="8" w:space="0" w:color="808080"/>
-              <w:bottom w:val="single" w:sz="8" w:space="0" w:color="808080"/>
-              <w:right w:val="single" w:sz="8" w:space="0" w:color="808080"/>
-            </w:tcBorders>
-          </w:tcPr>
-          <w:p>
-            <w:pPr>
-              <w:spacing w:before="7"/>
-              <w:ind w:left="18"/>
-              <w:rPr>
-                <w:sz w:val="24"/>
-                <w:szCs w:val="24"/>
-              </w:rPr>
-            </w:pPr>
-            <w:r>
-              <w:rPr>
-                <w:b/>
-                <w:sz w:val="24"/>
-                <w:szCs w:val="24"/>
-              </w:rPr>
-              <w:t>Frecuencia esperada</w:t>
-            </w:r>
-          </w:p>
-        </w:tc>
-        <w:tc>
-          <w:tcPr>
-            <w:tcW w:w="5985" w:type="dxa"/>
-            <w:tcBorders>
-              <w:top w:val="single" w:sz="8" w:space="0" w:color="808080"/>
-              <w:left w:val="single" w:sz="8" w:space="0" w:color="808080"/>
-              <w:bottom w:val="single" w:sz="8" w:space="0" w:color="808080"/>
-              <w:right w:val="single" w:sz="8" w:space="0" w:color="808080"/>
-            </w:tcBorders>
-          </w:tcPr>
-          <w:p>
-            <w:pPr>
-              <w:spacing w:before="7"/>
-              <w:ind w:left="18" w:right="197"/>
-              <w:rPr>
-                <w:sz w:val="24"/>
-                <w:szCs w:val="24"/>
-              </w:rPr>
-            </w:pPr>
-            <w:r>
-              <w:rPr>
-                <w:sz w:val="24"/>
-                <w:szCs w:val="24"/>
-              </w:rPr>
-              <w:t>Alta</w:t>
-            </w:r>
-          </w:p>
-        </w:tc>
-      </w:tr>
-      <w:tr>
-        <w:trPr>
-          <w:trHeight w:val="1003"/>
-        </w:trPr>
-        <w:tc>
-          <w:tcPr>
-            <w:tcW w:w="2505" w:type="dxa"/>
-            <w:tcBorders>
-              <w:top w:val="single" w:sz="8" w:space="0" w:color="808080"/>
-              <w:left w:val="single" w:sz="8" w:space="0" w:color="808080"/>
-              <w:bottom w:val="single" w:sz="8" w:space="0" w:color="808080"/>
-              <w:right w:val="single" w:sz="8" w:space="0" w:color="808080"/>
-            </w:tcBorders>
-          </w:tcPr>
-          <w:p>
-            <w:pPr>
-              <w:spacing w:before="5"/>
-              <w:ind w:left="18"/>
-              <w:rPr>
-                <w:sz w:val="24"/>
-                <w:szCs w:val="24"/>
-              </w:rPr>
-            </w:pPr>
-            <w:r>
-              <w:rPr>
-                <w:b/>
-                <w:sz w:val="24"/>
-                <w:szCs w:val="24"/>
-              </w:rPr>
-              <w:t>Prioridad</w:t>
-            </w:r>
-          </w:p>
-        </w:tc>
-        <w:tc>
-          <w:tcPr>
-            <w:tcW w:w="5985" w:type="dxa"/>
-            <w:tcBorders>
-              <w:top w:val="single" w:sz="8" w:space="0" w:color="808080"/>
-              <w:left w:val="single" w:sz="8" w:space="0" w:color="808080"/>
-              <w:bottom w:val="single" w:sz="8" w:space="0" w:color="808080"/>
-              <w:right w:val="single" w:sz="8" w:space="0" w:color="808080"/>
-            </w:tcBorders>
-          </w:tcPr>
-          <w:p>
-            <w:pPr>
-              <w:spacing w:before="5"/>
-              <w:ind w:left="18" w:right="205"/>
-              <w:rPr>
-                <w:sz w:val="24"/>
-                <w:szCs w:val="24"/>
-              </w:rPr>
-            </w:pPr>
-            <w:r>
-              <w:rPr>
-                <w:sz w:val="24"/>
-                <w:szCs w:val="24"/>
-              </w:rPr>
-              <w:t>Alta</w:t>
-            </w:r>
-          </w:p>
-        </w:tc>
-      </w:tr>
-      <w:tr>
-        <w:trPr>
-          <w:trHeight w:val="730"/>
-        </w:trPr>
-        <w:tc>
-          <w:tcPr>
-            <w:tcW w:w="2505" w:type="dxa"/>
-            <w:tcBorders>
-              <w:top w:val="single" w:sz="8" w:space="0" w:color="808080"/>
-              <w:left w:val="single" w:sz="8" w:space="0" w:color="808080"/>
-              <w:bottom w:val="single" w:sz="8" w:space="0" w:color="808080"/>
-              <w:right w:val="single" w:sz="8" w:space="0" w:color="808080"/>
-            </w:tcBorders>
-          </w:tcPr>
-          <w:p>
-            <w:pPr>
-              <w:spacing w:before="8"/>
-              <w:ind w:left="18"/>
-              <w:rPr>
-                <w:sz w:val="24"/>
-                <w:szCs w:val="24"/>
-              </w:rPr>
-            </w:pPr>
-            <w:r>
-              <w:rPr>
-                <w:b/>
-                <w:sz w:val="24"/>
-                <w:szCs w:val="24"/>
-              </w:rPr>
-              <w:t>Comentarios</w:t>
-            </w:r>
-          </w:p>
-        </w:tc>
-        <w:tc>
-          <w:tcPr>
-            <w:tcW w:w="5985" w:type="dxa"/>
-            <w:tcBorders>
-              <w:top w:val="single" w:sz="8" w:space="0" w:color="808080"/>
-              <w:left w:val="single" w:sz="8" w:space="0" w:color="808080"/>
-              <w:bottom w:val="single" w:sz="8" w:space="0" w:color="808080"/>
-              <w:right w:val="single" w:sz="8" w:space="0" w:color="808080"/>
-            </w:tcBorders>
-          </w:tcPr>
-          <w:p>
-            <w:pPr>
-              <w:spacing w:before="8"/>
-              <w:ind w:left="18" w:right="444"/>
-              <w:rPr>
-                <w:sz w:val="24"/>
-                <w:szCs w:val="24"/>
-              </w:rPr>
-            </w:pPr>
-            <w:r>
-              <w:rPr>
-                <w:sz w:val="24"/>
-                <w:szCs w:val="24"/>
-              </w:rPr>
-              <w:t xml:space="preserve">Sin comentario. </w:t>
-            </w:r>
-          </w:p>
-        </w:tc>
-      </w:tr>
-    </w:tbl>
     <w:p/>
     <w:sectPr>
       <w:pgSz w:w="12240" w:h="15840"/>
@@ -14946,12 +13486,6 @@
     <w:tblPr>
       <w:tblStyleRowBandSize w:val="1"/>
       <w:tblStyleColBandSize w:val="1"/>
-      <w:tblCellMar>
-        <w:top w:w="0" w:type="dxa"/>
-        <w:left w:w="0" w:type="dxa"/>
-        <w:bottom w:w="0" w:type="dxa"/>
-        <w:right w:w="0" w:type="dxa"/>
-      </w:tblCellMar>
     </w:tblPr>
   </w:style>
   <w:style w:type="table" w:customStyle="1" w:styleId="a0">
@@ -14959,12 +13493,6 @@
     <w:tblPr>
       <w:tblStyleRowBandSize w:val="1"/>
       <w:tblStyleColBandSize w:val="1"/>
-      <w:tblCellMar>
-        <w:top w:w="0" w:type="dxa"/>
-        <w:left w:w="0" w:type="dxa"/>
-        <w:bottom w:w="0" w:type="dxa"/>
-        <w:right w:w="0" w:type="dxa"/>
-      </w:tblCellMar>
     </w:tblPr>
   </w:style>
   <w:style w:type="table" w:customStyle="1" w:styleId="a1">
@@ -14972,12 +13500,6 @@
     <w:tblPr>
       <w:tblStyleRowBandSize w:val="1"/>
       <w:tblStyleColBandSize w:val="1"/>
-      <w:tblCellMar>
-        <w:top w:w="0" w:type="dxa"/>
-        <w:left w:w="0" w:type="dxa"/>
-        <w:bottom w:w="0" w:type="dxa"/>
-        <w:right w:w="0" w:type="dxa"/>
-      </w:tblCellMar>
     </w:tblPr>
   </w:style>
   <w:style w:type="table" w:customStyle="1" w:styleId="a2">
@@ -14985,12 +13507,6 @@
     <w:tblPr>
       <w:tblStyleRowBandSize w:val="1"/>
       <w:tblStyleColBandSize w:val="1"/>
-      <w:tblCellMar>
-        <w:top w:w="0" w:type="dxa"/>
-        <w:left w:w="0" w:type="dxa"/>
-        <w:bottom w:w="0" w:type="dxa"/>
-        <w:right w:w="0" w:type="dxa"/>
-      </w:tblCellMar>
     </w:tblPr>
   </w:style>
   <w:style w:type="table" w:customStyle="1" w:styleId="a3">
@@ -14998,12 +13514,6 @@
     <w:tblPr>
       <w:tblStyleRowBandSize w:val="1"/>
       <w:tblStyleColBandSize w:val="1"/>
-      <w:tblCellMar>
-        <w:top w:w="0" w:type="dxa"/>
-        <w:left w:w="0" w:type="dxa"/>
-        <w:bottom w:w="0" w:type="dxa"/>
-        <w:right w:w="0" w:type="dxa"/>
-      </w:tblCellMar>
     </w:tblPr>
   </w:style>
   <w:style w:type="table" w:customStyle="1" w:styleId="a4">
@@ -15011,12 +13521,6 @@
     <w:tblPr>
       <w:tblStyleRowBandSize w:val="1"/>
       <w:tblStyleColBandSize w:val="1"/>
-      <w:tblCellMar>
-        <w:top w:w="0" w:type="dxa"/>
-        <w:left w:w="0" w:type="dxa"/>
-        <w:bottom w:w="0" w:type="dxa"/>
-        <w:right w:w="0" w:type="dxa"/>
-      </w:tblCellMar>
     </w:tblPr>
   </w:style>
   <w:style w:type="paragraph" w:styleId="Prrafodelista">

</xml_diff>